<commit_message>
Almost the last draft...
</commit_message>
<xml_diff>
--- a/Sci Research + Literature - CA2 - Bibliography - Student Ciaran Finnegan d21124026 v1-5 260322.docx
+++ b/Sci Research + Literature - CA2 - Bibliography - Student Ciaran Finnegan d21124026 v1-5 260322.docx
@@ -311,7 +311,6 @@
         <w:rPr>
           <w:sz w:val="24"/>
         </w:rPr>
-        <w:lastRenderedPageBreak/>
         <w:t>Table</w:t>
       </w:r>
       <w:r>
@@ -1104,21 +1103,11 @@
       <w:r>
         <w:instrText xml:space="preserve"> compare </w:instrText>
       </w:r>
-      <w:r>
-        <w:fldChar w:fldCharType="begin"/>
-      </w:r>
-      <w:r>
-        <w:instrText xml:space="preserve"> DOCPROPERTY "EDouble_Sided"  </w:instrText>
-      </w:r>
-      <w:r>
-        <w:fldChar w:fldCharType="separate"/>
-      </w:r>
-      <w:r>
-        <w:instrText>N</w:instrText>
-      </w:r>
-      <w:r>
-        <w:fldChar w:fldCharType="end"/>
-      </w:r>
+      <w:fldSimple w:instr=" DOCPROPERTY &quot;EDouble_Sided&quot;  ">
+        <w:r>
+          <w:instrText>N</w:instrText>
+        </w:r>
+      </w:fldSimple>
       <w:r>
         <w:instrText xml:space="preserve">= "Y" </w:instrText>
       </w:r>
@@ -1240,7 +1229,6 @@
       </w:pPr>
       <w:bookmarkStart w:id="0" w:name="_Toc99192891"/>
       <w:r>
-        <w:lastRenderedPageBreak/>
         <w:t>Technical Topic – Data Analytics Specialism</w:t>
       </w:r>
       <w:bookmarkEnd w:id="0"/>
@@ -1387,7 +1375,19 @@
         <w:rPr>
           <w:sz w:val="24"/>
         </w:rPr>
-        <w:t xml:space="preserve"> of this assignment report provides the more detailed overview of the articles/journals selected and reviewed for this particular topic of Machine Learning techniques in Credit Card Fraud detection.</w:t>
+        <w:t xml:space="preserve"> of this assignment report provides </w:t>
+      </w:r>
+      <w:r>
+        <w:rPr>
+          <w:sz w:val="24"/>
+        </w:rPr>
+        <w:t>a</w:t>
+      </w:r>
+      <w:r>
+        <w:rPr>
+          <w:sz w:val="24"/>
+        </w:rPr>
+        <w:t xml:space="preserve"> detailed overview of the articles/journals selected and reviewed for this particular topic of Machine Learning techniques in Credit Card Fraud detection.</w:t>
       </w:r>
     </w:p>
     <w:p>
@@ -1682,7 +1682,25 @@
         <w:rPr>
           <w:sz w:val="24"/>
         </w:rPr>
-        <w:t xml:space="preserve">A really clever idea in cc fraud detection. (Section </w:t>
+        <w:t>Deep Learning techniques</w:t>
+      </w:r>
+      <w:r>
+        <w:rPr>
+          <w:sz w:val="24"/>
+        </w:rPr>
+        <w:t xml:space="preserve"> in </w:t>
+      </w:r>
+      <w:r>
+        <w:rPr>
+          <w:sz w:val="24"/>
+        </w:rPr>
+        <w:t xml:space="preserve">credit card </w:t>
+      </w:r>
+      <w:r>
+        <w:rPr>
+          <w:sz w:val="24"/>
+        </w:rPr>
+        <w:t xml:space="preserve">fraud detection. (Section </w:t>
       </w:r>
       <w:r>
         <w:rPr>
@@ -1749,7 +1767,25 @@
         <w:rPr>
           <w:sz w:val="24"/>
         </w:rPr>
-        <w:t xml:space="preserve">Super smart ideas in cc fraud detection. (Section </w:t>
+        <w:t>Optimising XGBoost for</w:t>
+      </w:r>
+      <w:r>
+        <w:rPr>
+          <w:sz w:val="24"/>
+        </w:rPr>
+        <w:t xml:space="preserve"> </w:t>
+      </w:r>
+      <w:r>
+        <w:rPr>
+          <w:sz w:val="24"/>
+        </w:rPr>
+        <w:t xml:space="preserve">credit card </w:t>
+      </w:r>
+      <w:r>
+        <w:rPr>
+          <w:sz w:val="24"/>
+        </w:rPr>
+        <w:t xml:space="preserve">fraud detection. (Section </w:t>
       </w:r>
       <w:r>
         <w:rPr>
@@ -1844,7 +1880,6 @@
       <w:bookmarkStart w:id="4" w:name="_Ref98416924"/>
       <w:bookmarkStart w:id="5" w:name="_Toc99192894"/>
       <w:r>
-        <w:lastRenderedPageBreak/>
         <w:t>Bibliography of Sources</w:t>
       </w:r>
       <w:bookmarkEnd w:id="4"/>
@@ -1994,30 +2029,28 @@
           <w:rFonts w:cstheme="minorHAnsi"/>
           <w:sz w:val="24"/>
         </w:rPr>
-        <w:t>that instance of credit</w:t>
-      </w:r>
-      <w:r>
-        <w:rPr>
-          <w:rFonts w:cstheme="minorHAnsi"/>
-          <w:sz w:val="24"/>
-        </w:rPr>
-        <w:t xml:space="preserve"> card fraud ‘</w:t>
-      </w:r>
-      <w:r>
-        <w:rPr>
-          <w:rFonts w:cstheme="minorHAnsi"/>
-          <w:i/>
-          <w:iCs/>
-          <w:sz w:val="24"/>
-        </w:rPr>
-        <w:t>take place every once in a while’</w:t>
-      </w:r>
-      <w:r>
-        <w:rPr>
-          <w:rFonts w:cstheme="minorHAnsi"/>
-          <w:sz w:val="24"/>
-        </w:rPr>
-        <w:t xml:space="preserve"> and th</w:t>
+        <w:t>that credit</w:t>
+      </w:r>
+      <w:r>
+        <w:rPr>
+          <w:rFonts w:cstheme="minorHAnsi"/>
+          <w:sz w:val="24"/>
+        </w:rPr>
+        <w:t xml:space="preserve"> card fraud </w:t>
+      </w:r>
+      <w:r>
+        <w:rPr>
+          <w:rFonts w:cstheme="minorHAnsi"/>
+          <w:sz w:val="24"/>
+        </w:rPr>
+        <w:t xml:space="preserve">can be a relatively rare occurrence, </w:t>
+      </w:r>
+      <w:r>
+        <w:rPr>
+          <w:rFonts w:cstheme="minorHAnsi"/>
+          <w:sz w:val="24"/>
+        </w:rPr>
+        <w:t>and th</w:t>
       </w:r>
       <w:r>
         <w:rPr>
@@ -2038,13 +2071,6 @@
           <w:rFonts w:cstheme="minorHAnsi"/>
           <w:sz w:val="24"/>
         </w:rPr>
-        <w:t xml:space="preserve">these </w:t>
-      </w:r>
-      <w:r>
-        <w:rPr>
-          <w:rFonts w:cstheme="minorHAnsi"/>
-          <w:sz w:val="24"/>
-        </w:rPr>
         <w:t xml:space="preserve">specialist </w:t>
       </w:r>
       <w:r>
@@ -2052,7 +2078,21 @@
           <w:rFonts w:cstheme="minorHAnsi"/>
           <w:sz w:val="24"/>
         </w:rPr>
-        <w:t>anomaly detection algorithms can be shown to be less computationally expensive than more ‘generic’ algorithms.</w:t>
+        <w:t>anomaly detection algorithms can be shown to be less computationally expensive than more ‘generic’ algorithms</w:t>
+      </w:r>
+      <w:r>
+        <w:rPr>
+          <w:rFonts w:cstheme="minorHAnsi"/>
+          <w:sz w:val="24"/>
+        </w:rPr>
+        <w:t xml:space="preserve"> in terms of predictive ML model building</w:t>
+      </w:r>
+      <w:r>
+        <w:rPr>
+          <w:rFonts w:cstheme="minorHAnsi"/>
+          <w:sz w:val="24"/>
+        </w:rPr>
+        <w:t>.</w:t>
       </w:r>
     </w:p>
     <w:p>
@@ -2124,7 +2164,35 @@
           <w:rFonts w:cstheme="minorHAnsi"/>
           <w:sz w:val="24"/>
         </w:rPr>
-        <w:t>The data is split between test and training sets, in line with standard ML workflow processes, and applied in sequence through the unsupervised LoF and I</w:t>
+        <w:t xml:space="preserve">The data is split between test and training sets, in line with standard ML workflow processes, and </w:t>
+      </w:r>
+      <w:r>
+        <w:rPr>
+          <w:rFonts w:cstheme="minorHAnsi"/>
+          <w:sz w:val="24"/>
+        </w:rPr>
+        <w:t>processed</w:t>
+      </w:r>
+      <w:r>
+        <w:rPr>
+          <w:rFonts w:cstheme="minorHAnsi"/>
+          <w:sz w:val="24"/>
+        </w:rPr>
+        <w:t xml:space="preserve"> in sequence </w:t>
+      </w:r>
+      <w:r>
+        <w:rPr>
+          <w:rFonts w:cstheme="minorHAnsi"/>
+          <w:sz w:val="24"/>
+        </w:rPr>
+        <w:t>by</w:t>
+      </w:r>
+      <w:r>
+        <w:rPr>
+          <w:rFonts w:cstheme="minorHAnsi"/>
+          <w:sz w:val="24"/>
+        </w:rPr>
+        <w:t xml:space="preserve"> the unsupervised LoF and I</w:t>
       </w:r>
       <w:r>
         <w:rPr>
@@ -2138,7 +2206,21 @@
           <w:rFonts w:cstheme="minorHAnsi"/>
           <w:sz w:val="24"/>
         </w:rPr>
-        <w:t xml:space="preserve">algorithms. </w:t>
+        <w:t>algorithms</w:t>
+      </w:r>
+      <w:r>
+        <w:rPr>
+          <w:rFonts w:cstheme="minorHAnsi"/>
+          <w:sz w:val="24"/>
+        </w:rPr>
+        <w:t xml:space="preserve"> to build models and assess accuracies</w:t>
+      </w:r>
+      <w:r>
+        <w:rPr>
+          <w:rFonts w:cstheme="minorHAnsi"/>
+          <w:sz w:val="24"/>
+        </w:rPr>
+        <w:t xml:space="preserve">. </w:t>
       </w:r>
       <w:r>
         <w:rPr>
@@ -2146,6 +2228,29 @@
           <w:sz w:val="24"/>
         </w:rPr>
         <w:t>These algorithms provide an aggregate framework to identify the ‘anomalies’, which are the transactions marked as fraudulent.</w:t>
+      </w:r>
+    </w:p>
+    <w:p>
+      <w:pPr>
+        <w:spacing w:line="360" w:lineRule="auto"/>
+        <w:rPr>
+          <w:rFonts w:cstheme="minorHAnsi"/>
+          <w:sz w:val="24"/>
+        </w:rPr>
+      </w:pPr>
+      <w:r>
+        <w:rPr>
+          <w:rFonts w:cstheme="minorHAnsi"/>
+          <w:sz w:val="24"/>
+        </w:rPr>
+        <w:t>LoF/IF detection p</w:t>
+      </w:r>
+      <w:r>
+        <w:rPr>
+          <w:rFonts w:cstheme="minorHAnsi"/>
+          <w:sz w:val="24"/>
+        </w:rPr>
+        <w:t>erformance is measured against output from models trained with more established algorithms.</w:t>
       </w:r>
     </w:p>
     <w:p>
@@ -2210,15 +2315,56 @@
           <w:sz w:val="24"/>
           <w:lang w:val="en-IE"/>
         </w:rPr>
-        <w:lastRenderedPageBreak/>
-        <w:t xml:space="preserve">This conference article declares that the LoF and IF used by the authors is quicker and more efficient that </w:t>
-      </w:r>
-      <w:r>
-        <w:rPr>
-          <w:sz w:val="24"/>
-          <w:lang w:val="en-IE"/>
-        </w:rPr>
-        <w:t>general Decision Tree approaches and is also more understandable than Neural Network techniques.</w:t>
+        <w:t>This conference article declares that the LoF</w:t>
+      </w:r>
+      <w:r>
+        <w:rPr>
+          <w:sz w:val="24"/>
+          <w:lang w:val="en-IE"/>
+        </w:rPr>
+        <w:t>/</w:t>
+      </w:r>
+      <w:r>
+        <w:rPr>
+          <w:sz w:val="24"/>
+          <w:lang w:val="en-IE"/>
+        </w:rPr>
+        <w:t xml:space="preserve">IF </w:t>
+      </w:r>
+      <w:r>
+        <w:rPr>
+          <w:sz w:val="24"/>
+          <w:lang w:val="en-IE"/>
+        </w:rPr>
+        <w:t xml:space="preserve">algorithm </w:t>
+      </w:r>
+      <w:r>
+        <w:rPr>
+          <w:sz w:val="24"/>
+          <w:lang w:val="en-IE"/>
+        </w:rPr>
+        <w:t xml:space="preserve">used by the authors is quicker and more efficient that </w:t>
+      </w:r>
+      <w:r>
+        <w:rPr>
+          <w:sz w:val="24"/>
+          <w:lang w:val="en-IE"/>
+        </w:rPr>
+        <w:t>general Decision Tree approaches</w:t>
+      </w:r>
+      <w:r>
+        <w:rPr>
+          <w:sz w:val="24"/>
+          <w:lang w:val="en-IE"/>
+        </w:rPr>
+        <w:t>,</w:t>
+      </w:r>
+      <w:r>
+        <w:rPr>
+          <w:sz w:val="24"/>
+          <w:lang w:val="en-IE"/>
+        </w:rPr>
+        <w:t xml:space="preserve"> and is also more understandable than Neural Network techniques.</w:t>
       </w:r>
     </w:p>
     <w:p>
@@ -2229,6 +2375,13 @@
           <w:lang w:val="en-IE"/>
         </w:rPr>
       </w:pPr>
+      <w:r>
+        <w:rPr>
+          <w:sz w:val="24"/>
+          <w:lang w:val="en-IE"/>
+        </w:rPr>
+        <w:t>This assertion is not backed up by any tables of actual metric data, just by the narrative text from the authors stating that there LoF/IF approach is better.</w:t>
+      </w:r>
     </w:p>
     <w:p>
       <w:pPr>
@@ -2280,23 +2433,7 @@
           <w:sz w:val="24"/>
           <w:lang w:val="en-IE"/>
         </w:rPr>
-        <w:t xml:space="preserve">The range of other algorithms against which LoF and IF </w:t>
-      </w:r>
-      <w:proofErr w:type="gramStart"/>
-      <w:r>
-        <w:rPr>
-          <w:sz w:val="24"/>
-          <w:lang w:val="en-IE"/>
-        </w:rPr>
-        <w:t>are compared</w:t>
-      </w:r>
-      <w:proofErr w:type="gramEnd"/>
-      <w:r>
-        <w:rPr>
-          <w:sz w:val="24"/>
-          <w:lang w:val="en-IE"/>
-        </w:rPr>
-        <w:t xml:space="preserve"> is limited to a brief discussion on Decision Trees and Neural Networks.</w:t>
+        <w:t>The paper does not contain any tabular data with which to strengthen the argument that LoF and IF algorithms are faster at detecting fraud.</w:t>
       </w:r>
     </w:p>
     <w:p>
@@ -2312,7 +2449,7 @@
           <w:sz w:val="24"/>
           <w:lang w:val="en-IE"/>
         </w:rPr>
-        <w:t>The paper does not contain any tabular data with which to strengthen the argument that LoF and IF algorithms are faster at detecting fraud.</w:t>
+        <w:t>The range of other algorithms against which LoF and IF are compared is limited to a brief discussion on Decision Trees and Neural Networks.</w:t>
       </w:r>
     </w:p>
     <w:p>
@@ -2361,23 +2498,21 @@
           <w:sz w:val="24"/>
           <w:lang w:val="en-IE"/>
         </w:rPr>
-        <w:t xml:space="preserve">There is important reference in the paper than speed can be important in credit card fraud detection, particularly with real-time requirements. The implementation of the aggregation LoF and IF algorithms </w:t>
-      </w:r>
-      <w:proofErr w:type="gramStart"/>
-      <w:r>
-        <w:rPr>
-          <w:sz w:val="24"/>
-          <w:lang w:val="en-IE"/>
-        </w:rPr>
-        <w:t>is well thought</w:t>
-      </w:r>
-      <w:proofErr w:type="gramEnd"/>
-      <w:r>
-        <w:rPr>
-          <w:sz w:val="24"/>
-          <w:lang w:val="en-IE"/>
-        </w:rPr>
-        <w:t xml:space="preserve"> out and the logic sound.</w:t>
+        <w:t>There is important reference in the paper than speed can be important in credit card fraud detection, particularly with real-time requirements. The implementation of the aggregation LoF and IF algorithms is well thought out</w:t>
+      </w:r>
+      <w:r>
+        <w:rPr>
+          <w:sz w:val="24"/>
+          <w:lang w:val="en-IE"/>
+        </w:rPr>
+        <w:t xml:space="preserve"> and presented with sound </w:t>
+      </w:r>
+      <w:r>
+        <w:rPr>
+          <w:sz w:val="24"/>
+          <w:lang w:val="en-IE"/>
+        </w:rPr>
+        <w:t>logic.</w:t>
       </w:r>
     </w:p>
     <w:p>
@@ -2429,7 +2564,6 @@
       </w:pPr>
       <w:bookmarkStart w:id="10" w:name="_Toc99192896"/>
       <w:r>
-        <w:lastRenderedPageBreak/>
         <w:t xml:space="preserve">Feature </w:t>
       </w:r>
       <w:r>
@@ -2746,7 +2880,6 @@
           <w:sz w:val="24"/>
           <w:lang w:val="en-IE"/>
         </w:rPr>
-        <w:lastRenderedPageBreak/>
         <w:t>Conclusions</w:t>
       </w:r>
     </w:p>
@@ -2784,23 +2917,7 @@
           <w:sz w:val="24"/>
           <w:lang w:val="en-IE"/>
         </w:rPr>
-        <w:t xml:space="preserve">in accuracy when their re-sampling techniques </w:t>
-      </w:r>
-      <w:proofErr w:type="gramStart"/>
-      <w:r>
-        <w:rPr>
-          <w:sz w:val="24"/>
-          <w:lang w:val="en-IE"/>
-        </w:rPr>
-        <w:t>were applied</w:t>
-      </w:r>
-      <w:proofErr w:type="gramEnd"/>
-      <w:r>
-        <w:rPr>
-          <w:sz w:val="24"/>
-          <w:lang w:val="en-IE"/>
-        </w:rPr>
-        <w:t xml:space="preserve"> to the dataset before feature reduction computations. This comparison is based on fraud detection results conducted in the past by the PagSeguro Corporation itself.</w:t>
+        <w:t>in accuracy when their re-sampling techniques were applied to the dataset before feature reduction computations. This comparison is based on fraud detection results conducted in the past by the PagSeguro Corporation itself.</w:t>
       </w:r>
     </w:p>
     <w:p>
@@ -2823,23 +2940,7 @@
           <w:sz w:val="24"/>
           <w:lang w:val="en-IE"/>
         </w:rPr>
-        <w:t xml:space="preserve">results </w:t>
-      </w:r>
-      <w:proofErr w:type="gramStart"/>
-      <w:r>
-        <w:rPr>
-          <w:sz w:val="24"/>
-          <w:lang w:val="en-IE"/>
-        </w:rPr>
-        <w:t>were obtained</w:t>
-      </w:r>
-      <w:proofErr w:type="gramEnd"/>
-      <w:r>
-        <w:rPr>
-          <w:sz w:val="24"/>
-          <w:lang w:val="en-IE"/>
-        </w:rPr>
-        <w:t xml:space="preserve"> by a re-sampling technique called</w:t>
+        <w:t>results were obtained by a re-sampling technique called</w:t>
       </w:r>
       <w:r>
         <w:rPr>
@@ -2953,23 +3054,7 @@
           <w:sz w:val="24"/>
           <w:lang w:val="en-IE"/>
         </w:rPr>
-        <w:t xml:space="preserve">The number of records in the dataset </w:t>
-      </w:r>
-      <w:proofErr w:type="gramStart"/>
-      <w:r>
-        <w:rPr>
-          <w:sz w:val="24"/>
-          <w:lang w:val="en-IE"/>
-        </w:rPr>
-        <w:t>is not given</w:t>
-      </w:r>
-      <w:proofErr w:type="gramEnd"/>
-      <w:r>
-        <w:rPr>
-          <w:sz w:val="24"/>
-          <w:lang w:val="en-IE"/>
-        </w:rPr>
-        <w:t xml:space="preserve"> in this paper, and this is an unusual omission. (This dataset appears in other research </w:t>
+        <w:t xml:space="preserve">The number of records in the dataset is not given in this paper, and this is an unusual omission. (This dataset appears in other research </w:t>
       </w:r>
       <w:r>
         <w:rPr>
@@ -2983,23 +3068,7 @@
           <w:sz w:val="24"/>
           <w:lang w:val="en-IE"/>
         </w:rPr>
-        <w:t xml:space="preserve"> so it is known to contains over </w:t>
-      </w:r>
-      <w:proofErr w:type="gramStart"/>
-      <w:r>
-        <w:rPr>
-          <w:sz w:val="24"/>
-          <w:lang w:val="en-IE"/>
-        </w:rPr>
-        <w:t>1</w:t>
-      </w:r>
-      <w:proofErr w:type="gramEnd"/>
-      <w:r>
-        <w:rPr>
-          <w:sz w:val="24"/>
-          <w:lang w:val="en-IE"/>
-        </w:rPr>
-        <w:t xml:space="preserve"> million entries).</w:t>
+        <w:t xml:space="preserve"> so it is known to contains over 1 million entries).</w:t>
       </w:r>
     </w:p>
     <w:p>
@@ -3069,23 +3138,7 @@
           <w:sz w:val="24"/>
           <w:lang w:val="en-IE"/>
         </w:rPr>
-        <w:t xml:space="preserve">this number of features prior to classification. The difficulties for feature reduction with highly imbalanced datasets </w:t>
-      </w:r>
-      <w:proofErr w:type="gramStart"/>
-      <w:r>
-        <w:rPr>
-          <w:sz w:val="24"/>
-          <w:lang w:val="en-IE"/>
-        </w:rPr>
-        <w:t>are well described</w:t>
-      </w:r>
-      <w:proofErr w:type="gramEnd"/>
-      <w:r>
-        <w:rPr>
-          <w:sz w:val="24"/>
-          <w:lang w:val="en-IE"/>
-        </w:rPr>
-        <w:t xml:space="preserve"> the results of the experiment are well tabulated. </w:t>
+        <w:t xml:space="preserve">this number of features prior to classification. The difficulties for feature reduction with highly imbalanced datasets are well described the results of the experiment are well tabulated. </w:t>
       </w:r>
     </w:p>
     <w:p>
@@ -3129,23 +3182,7 @@
           <w:sz w:val="24"/>
           <w:lang w:val="en-IE"/>
         </w:rPr>
-        <w:t xml:space="preserve">Only three Classification models </w:t>
-      </w:r>
-      <w:proofErr w:type="gramStart"/>
-      <w:r>
-        <w:rPr>
-          <w:sz w:val="24"/>
-          <w:lang w:val="en-IE"/>
-        </w:rPr>
-        <w:t>are applied</w:t>
-      </w:r>
-      <w:proofErr w:type="gramEnd"/>
-      <w:r>
-        <w:rPr>
-          <w:sz w:val="24"/>
-          <w:lang w:val="en-IE"/>
-        </w:rPr>
-        <w:t xml:space="preserve"> in these experiments so a more comprehensive suite of algorithms would be desirable to further ground the accuracy assertions of the researchers.</w:t>
+        <w:t>Only three Classification models are applied in these experiments so a more comprehensive suite of algorithms would be desirable to further ground the accuracy assertions of the researchers.</w:t>
       </w:r>
     </w:p>
     <w:p>
@@ -3171,7 +3208,6 @@
       </w:pPr>
       <w:bookmarkStart w:id="11" w:name="_Toc99192897"/>
       <w:r>
-        <w:lastRenderedPageBreak/>
         <w:t>Assessment of SVM and Random Forest Algorithms in Unbalanced Credit Card Datasets</w:t>
       </w:r>
       <w:bookmarkEnd w:id="11"/>
@@ -3523,7 +3559,6 @@
           <w:sz w:val="24"/>
           <w:lang w:val="en-IE"/>
         </w:rPr>
-        <w:lastRenderedPageBreak/>
         <w:t xml:space="preserve">The </w:t>
       </w:r>
       <w:r>
@@ -3547,21 +3582,12 @@
         </w:rPr>
         <w:t xml:space="preserve">table in the paper </w:t>
       </w:r>
-      <w:proofErr w:type="gramStart"/>
-      <w:r>
-        <w:rPr>
-          <w:sz w:val="24"/>
-          <w:lang w:val="en-IE"/>
-        </w:rPr>
-        <w:t>was produced</w:t>
-      </w:r>
-      <w:proofErr w:type="gramEnd"/>
-      <w:r>
-        <w:rPr>
-          <w:sz w:val="24"/>
-          <w:lang w:val="en-IE"/>
-        </w:rPr>
-        <w:t xml:space="preserve"> using an oversampled fraud dataset (10% fraud), which produced an AUC value of </w:t>
+      <w:r>
+        <w:rPr>
+          <w:sz w:val="24"/>
+          <w:lang w:val="en-IE"/>
+        </w:rPr>
+        <w:t xml:space="preserve">was produced using an oversampled fraud dataset (10% fraud), which produced an AUC value of </w:t>
       </w:r>
       <w:r>
         <w:rPr>
@@ -3598,23 +3624,7 @@
           <w:sz w:val="24"/>
           <w:lang w:val="en-IE"/>
         </w:rPr>
-        <w:t xml:space="preserve">results from </w:t>
-      </w:r>
-      <w:proofErr w:type="gramStart"/>
-      <w:r>
-        <w:rPr>
-          <w:sz w:val="24"/>
-          <w:lang w:val="en-IE"/>
-        </w:rPr>
-        <w:t>many</w:t>
-      </w:r>
-      <w:proofErr w:type="gramEnd"/>
-      <w:r>
-        <w:rPr>
-          <w:sz w:val="24"/>
-          <w:lang w:val="en-IE"/>
-        </w:rPr>
-        <w:t xml:space="preserve"> of the </w:t>
+        <w:t xml:space="preserve">results from many of the </w:t>
       </w:r>
       <w:r>
         <w:rPr>
@@ -3684,23 +3694,7 @@
           <w:sz w:val="24"/>
           <w:lang w:val="en-IE"/>
         </w:rPr>
-        <w:t xml:space="preserve">The dataset upon which the ML experiments </w:t>
-      </w:r>
-      <w:proofErr w:type="gramStart"/>
-      <w:r>
-        <w:rPr>
-          <w:sz w:val="24"/>
-          <w:lang w:val="en-IE"/>
-        </w:rPr>
-        <w:t>were conducted</w:t>
-      </w:r>
-      <w:proofErr w:type="gramEnd"/>
-      <w:r>
-        <w:rPr>
-          <w:sz w:val="24"/>
-          <w:lang w:val="en-IE"/>
-        </w:rPr>
-        <w:t xml:space="preserve"> did not contain any timestamp features. It was therefore not possible to look at time series or sequence analysis and derive any observations. The pa</w:t>
+        <w:t>The dataset upon which the ML experiments were conducted did not contain any timestamp features. It was therefore not possible to look at time series or sequence analysis and derive any observations. The pa</w:t>
       </w:r>
       <w:r>
         <w:rPr>
@@ -3744,39 +3738,7 @@
           <w:sz w:val="24"/>
           <w:lang w:val="en-IE"/>
         </w:rPr>
-        <w:t xml:space="preserve">There is also </w:t>
-      </w:r>
-      <w:proofErr w:type="gramStart"/>
-      <w:r>
-        <w:rPr>
-          <w:sz w:val="24"/>
-          <w:lang w:val="en-IE"/>
-        </w:rPr>
-        <w:t>very little</w:t>
-      </w:r>
-      <w:proofErr w:type="gramEnd"/>
-      <w:r>
-        <w:rPr>
-          <w:sz w:val="24"/>
-          <w:lang w:val="en-IE"/>
-        </w:rPr>
-        <w:t xml:space="preserve"> effort invested by the researchers in hyper-parameter tuning for any of the algorithms. The authors concede that this could have contributed to the </w:t>
-      </w:r>
-      <w:proofErr w:type="gramStart"/>
-      <w:r>
-        <w:rPr>
-          <w:sz w:val="24"/>
-          <w:lang w:val="en-IE"/>
-        </w:rPr>
-        <w:t>relatively poorer</w:t>
-      </w:r>
-      <w:proofErr w:type="gramEnd"/>
-      <w:r>
-        <w:rPr>
-          <w:sz w:val="24"/>
-          <w:lang w:val="en-IE"/>
-        </w:rPr>
-        <w:t xml:space="preserve"> performance by the SVM models.</w:t>
+        <w:t>There is also very little effort invested by the researchers in hyper-parameter tuning for any of the algorithms. The authors concede that this could have contributed to the relatively poorer performance by the SVM models.</w:t>
       </w:r>
     </w:p>
     <w:p>
@@ -3855,23 +3817,7 @@
           <w:sz w:val="24"/>
           <w:lang w:val="en-IE"/>
         </w:rPr>
-        <w:t xml:space="preserve">Although this paper is </w:t>
-      </w:r>
-      <w:proofErr w:type="gramStart"/>
-      <w:r>
-        <w:rPr>
-          <w:sz w:val="24"/>
-          <w:lang w:val="en-IE"/>
-        </w:rPr>
-        <w:t>nearly twelve</w:t>
-      </w:r>
-      <w:proofErr w:type="gramEnd"/>
-      <w:r>
-        <w:rPr>
-          <w:sz w:val="24"/>
-          <w:lang w:val="en-IE"/>
-        </w:rPr>
-        <w:t xml:space="preserve"> years old, much of the underlying analysis remains valid, particularly as there are still relatively few credit card fraud datasets in general circulation.</w:t>
+        <w:t>Although this paper is nearly twelve years old, much of the underlying analysis remains valid, particularly as there are still relatively few credit card fraud datasets in general circulation.</w:t>
       </w:r>
     </w:p>
     <w:p>
@@ -3894,23 +3840,7 @@
           <w:sz w:val="24"/>
           <w:lang w:val="en-IE"/>
         </w:rPr>
-        <w:t xml:space="preserve">The experiments </w:t>
-      </w:r>
-      <w:proofErr w:type="gramStart"/>
-      <w:r>
-        <w:rPr>
-          <w:sz w:val="24"/>
-          <w:lang w:val="en-IE"/>
-        </w:rPr>
-        <w:t>are described</w:t>
-      </w:r>
-      <w:proofErr w:type="gramEnd"/>
-      <w:r>
-        <w:rPr>
-          <w:sz w:val="24"/>
-          <w:lang w:val="en-IE"/>
-        </w:rPr>
-        <w:t xml:space="preserve"> in detail in the paper and could be reapplied to newer, more up to data dataset</w:t>
+        <w:t>The experiments are described in detail in the paper and could be reapplied to newer, more up to data dataset</w:t>
       </w:r>
       <w:r>
         <w:rPr>
@@ -3934,7 +3864,6 @@
       <w:bookmarkStart w:id="12" w:name="_Ref98417216"/>
       <w:bookmarkStart w:id="13" w:name="_Toc99192898"/>
       <w:r>
-        <w:lastRenderedPageBreak/>
         <w:t>Deep Learning ML for</w:t>
       </w:r>
       <w:r>
@@ -4334,23 +4263,7 @@
           <w:sz w:val="24"/>
           <w:lang w:val="en-IE"/>
         </w:rPr>
-        <w:t xml:space="preserve">Another key observation from the experiments was that with the application of GPU computing and TensorFlow Deep Learning libraries the training time for LSTM, and the CNN approaches, was significantly less that with SVM and RF. One set of experiments, which used a dataset with </w:t>
-      </w:r>
-      <w:proofErr w:type="gramStart"/>
-      <w:r>
-        <w:rPr>
-          <w:sz w:val="24"/>
-          <w:lang w:val="en-IE"/>
-        </w:rPr>
-        <w:t>10</w:t>
-      </w:r>
-      <w:proofErr w:type="gramEnd"/>
-      <w:r>
-        <w:rPr>
-          <w:sz w:val="24"/>
-          <w:lang w:val="en-IE"/>
-        </w:rPr>
-        <w:t xml:space="preserve"> million rows, had to be abandoned completely for SVM and RF because of the training time required by these algorithm classifiers.</w:t>
+        <w:t>Another key observation from the experiments was that with the application of GPU computing and TensorFlow Deep Learning libraries the training time for LSTM, and the CNN approaches, was significantly less that with SVM and RF. One set of experiments, which used a dataset with 10 million rows, had to be abandoned completely for SVM and RF because of the training time required by these algorithm classifiers.</w:t>
       </w:r>
     </w:p>
     <w:p>
@@ -4399,23 +4312,7 @@
           <w:sz w:val="24"/>
           <w:lang w:val="en-IE"/>
         </w:rPr>
-        <w:t xml:space="preserve">The paper admits that the Deep Learning approaches could </w:t>
-      </w:r>
-      <w:proofErr w:type="gramStart"/>
-      <w:r>
-        <w:rPr>
-          <w:sz w:val="24"/>
-          <w:lang w:val="en-IE"/>
-        </w:rPr>
-        <w:t>possibly deliver</w:t>
-      </w:r>
-      <w:proofErr w:type="gramEnd"/>
-      <w:r>
-        <w:rPr>
-          <w:sz w:val="24"/>
-          <w:lang w:val="en-IE"/>
-        </w:rPr>
-        <w:t xml:space="preserve"> even better performance </w:t>
+        <w:t xml:space="preserve">The paper admits that the Deep Learning approaches could possibly deliver even better performance </w:t>
       </w:r>
       <w:r>
         <w:rPr>
@@ -4489,21 +4386,12 @@
         </w:rPr>
         <w:t xml:space="preserve">It terms of presentation, the paper would have benefitted from the inclusion of a comprehensive tabular display of performance metrics. The graphical bar charts are </w:t>
       </w:r>
-      <w:proofErr w:type="gramStart"/>
-      <w:r>
-        <w:rPr>
-          <w:sz w:val="24"/>
-          <w:lang w:val="en-IE"/>
-        </w:rPr>
-        <w:t>somewhat cluttered</w:t>
-      </w:r>
-      <w:proofErr w:type="gramEnd"/>
-      <w:r>
-        <w:rPr>
-          <w:sz w:val="24"/>
-          <w:lang w:val="en-IE"/>
-        </w:rPr>
-        <w:t xml:space="preserve"> in the conclusion section of the paper.</w:t>
+      <w:r>
+        <w:rPr>
+          <w:sz w:val="24"/>
+          <w:lang w:val="en-IE"/>
+        </w:rPr>
+        <w:t>somewhat cluttered in the conclusion section of the paper.</w:t>
       </w:r>
     </w:p>
     <w:p>
@@ -4519,23 +4407,7 @@
           <w:sz w:val="24"/>
           <w:lang w:val="en-IE"/>
         </w:rPr>
-        <w:t xml:space="preserve">The datasets used are a good cross section of available real-world information, with a good range of row size and features. However, the paper is </w:t>
-      </w:r>
-      <w:proofErr w:type="gramStart"/>
-      <w:r>
-        <w:rPr>
-          <w:sz w:val="24"/>
-          <w:lang w:val="en-IE"/>
-        </w:rPr>
-        <w:t>somewhat inconclusive</w:t>
-      </w:r>
-      <w:proofErr w:type="gramEnd"/>
-      <w:r>
-        <w:rPr>
-          <w:sz w:val="24"/>
-          <w:lang w:val="en-IE"/>
-        </w:rPr>
-        <w:t xml:space="preserve"> about the optimal resampling approach that could be applied with Deep Learning techniques.  </w:t>
+        <w:t xml:space="preserve">The datasets used are a good cross section of available real-world information, with a good range of row size and features. However, the paper is somewhat inconclusive about the optimal resampling approach that could be applied with Deep Learning techniques.  </w:t>
       </w:r>
     </w:p>
     <w:p>
@@ -4571,7 +4443,6 @@
       </w:pPr>
       <w:bookmarkStart w:id="15" w:name="_Toc99192899"/>
       <w:r>
-        <w:lastRenderedPageBreak/>
         <w:t>Optimising XGBoost for</w:t>
       </w:r>
       <w:r>
@@ -4921,15 +4792,7 @@
           <w:rFonts w:cstheme="minorHAnsi"/>
           <w:sz w:val="24"/>
         </w:rPr>
-        <w:t xml:space="preserve"> Python library, to create </w:t>
-      </w:r>
-      <w:r>
-        <w:rPr>
-          <w:rFonts w:cstheme="minorHAnsi"/>
-          <w:sz w:val="24"/>
-        </w:rPr>
-        <w:lastRenderedPageBreak/>
-        <w:t xml:space="preserve">OXGBoost. These steps are described in detail in the paper, along with the mathematical underpinning of </w:t>
+        <w:t xml:space="preserve"> Python library, to create OXGBoost. These steps are described in detail in the paper, along with the mathematical underpinning of </w:t>
       </w:r>
       <w:r>
         <w:rPr>
@@ -5169,14 +5032,7 @@
           <w:sz w:val="24"/>
           <w:lang w:val="en-IE"/>
         </w:rPr>
-        <w:t xml:space="preserve"> </w:t>
-      </w:r>
-      <w:r>
-        <w:rPr>
-          <w:sz w:val="24"/>
-          <w:lang w:val="en-IE"/>
-        </w:rPr>
-        <w:t xml:space="preserve">(versus </w:t>
+        <w:t xml:space="preserve"> (versus </w:t>
       </w:r>
       <w:r>
         <w:rPr>
@@ -5185,16 +5041,7 @@
           <w:sz w:val="24"/>
           <w:lang w:val="en-IE"/>
         </w:rPr>
-        <w:t>0.9</w:t>
-      </w:r>
-      <w:r>
-        <w:rPr>
-          <w:b/>
-          <w:bCs/>
-          <w:sz w:val="24"/>
-          <w:lang w:val="en-IE"/>
-        </w:rPr>
-        <w:t>77</w:t>
+        <w:t>0.977</w:t>
       </w:r>
       <w:r>
         <w:rPr>
@@ -5300,23 +5147,7 @@
           <w:sz w:val="24"/>
           <w:lang w:val="en-IE"/>
         </w:rPr>
-        <w:t xml:space="preserve">Only one optimisation technique </w:t>
-      </w:r>
-      <w:proofErr w:type="gramStart"/>
-      <w:r>
-        <w:rPr>
-          <w:sz w:val="24"/>
-          <w:lang w:val="en-IE"/>
-        </w:rPr>
-        <w:t>is described</w:t>
-      </w:r>
-      <w:proofErr w:type="gramEnd"/>
-      <w:r>
-        <w:rPr>
-          <w:sz w:val="24"/>
-          <w:lang w:val="en-IE"/>
-        </w:rPr>
-        <w:t xml:space="preserve"> </w:t>
+        <w:t xml:space="preserve">Only one optimisation technique is described </w:t>
       </w:r>
       <w:r>
         <w:rPr>
@@ -5385,23 +5216,7 @@
           <w:sz w:val="24"/>
           <w:lang w:val="en-IE"/>
         </w:rPr>
-        <w:t xml:space="preserve">This paper is an interesting comparison to other research in this report, all of which rely on </w:t>
-      </w:r>
-      <w:proofErr w:type="gramStart"/>
-      <w:r>
-        <w:rPr>
-          <w:sz w:val="24"/>
-          <w:lang w:val="en-IE"/>
-        </w:rPr>
-        <w:t>some</w:t>
-      </w:r>
-      <w:proofErr w:type="gramEnd"/>
-      <w:r>
-        <w:rPr>
-          <w:sz w:val="24"/>
-          <w:lang w:val="en-IE"/>
-        </w:rPr>
-        <w:t xml:space="preserve"> part in resampling of highly imbalanced data. Resampling has the potential to corrupt the base data used for classification, in credit card fraud or other domains. This paper is a concise and well-constructed examination of who to avoid the need for resampling with highly imbalanced datasets through algorithm tuning.</w:t>
+        <w:t>This paper is an interesting comparison to other research in this report, all of which rely on some part in resampling of highly imbalanced data. Resampling has the potential to corrupt the base data used for classification, in credit card fraud or other domains. This paper is a concise and well-constructed examination of who to avoid the need for resampling with highly imbalanced datasets through algorithm tuning.</w:t>
       </w:r>
       <w:bookmarkEnd w:id="8"/>
     </w:p>
@@ -11001,6 +10816,25 @@
 
 <file path=customXml/item1.xml><?xml version="1.0" encoding="utf-8"?>
 <?mso-contentType ?>
+<customXsn xmlns="http://schemas.microsoft.com/office/2006/metadata/customXsn">
+  <xsnLocation/>
+  <cached>True</cached>
+  <openByDefault>True</openByDefault>
+  <xsnScope/>
+</customXsn>
+</file>
+
+<file path=customXml/item2.xml><?xml version="1.0" encoding="utf-8"?>
+<?mso-contentType ?>
+<FormTemplates xmlns="http://schemas.microsoft.com/sharepoint/v3/contenttype/forms">
+  <Display>DocumentLibraryForm</Display>
+  <Edit>DocumentLibraryForm</Edit>
+  <New>DocumentLibraryForm</New>
+</FormTemplates>
+</file>
+
+<file path=customXml/item3.xml><?xml version="1.0" encoding="utf-8"?>
+<?mso-contentType ?>
 <spe:Receivers xmlns:spe="http://schemas.microsoft.com/sharepoint/events">
   <Receiver>
     <Name>Document ID Generator</Name>
@@ -11085,81 +10919,7 @@
 </spe:Receivers>
 </file>
 
-<file path=customXml/item2.xml><?xml version="1.0" encoding="utf-8"?>
-<?mso-contentType ?>
-<FormTemplates xmlns="http://schemas.microsoft.com/sharepoint/v3/contenttype/forms">
-  <Display>DocumentLibraryForm</Display>
-  <Edit>DocumentLibraryForm</Edit>
-  <New>DocumentLibraryForm</New>
-</FormTemplates>
-</file>
-
-<file path=customXml/item3.xml><?xml version="1.0" encoding="utf-8"?>
-<?mso-contentType ?>
-<SharedContentType xmlns="Microsoft.SharePoint.Taxonomy.ContentTypeSync" SourceId="1a4ba186-3518-432c-9561-7a0f3424a65e" ContentTypeId="0x010100A7E734F647EE7C4F86DAB9A69098C7820224" PreviousValue="false"/>
-</file>
-
 <file path=customXml/item4.xml><?xml version="1.0" encoding="utf-8"?>
-<b:Sources xmlns:b="http://schemas.openxmlformats.org/officeDocument/2006/bibliography" xmlns="http://schemas.openxmlformats.org/officeDocument/2006/bibliography" SelectedStyle="\APA.XSL" StyleName="APA"/>
-</file>
-
-<file path=customXml/item5.xml><?xml version="1.0" encoding="utf-8"?>
-<p:properties xmlns:p="http://schemas.microsoft.com/office/2006/metadata/properties" xmlns:xsi="http://www.w3.org/2001/XMLSchema-instance" xmlns:pc="http://schemas.microsoft.com/office/infopath/2007/PartnerControls">
-  <documentManagement>
-    <TaxKeywordTaxHTField xmlns="5c1b9bb2-1639-4569-abf8-361ff49d18c0">
-      <Terms xmlns="http://schemas.microsoft.com/office/infopath/2007/PartnerControls">
-        <TermInfo xmlns="http://schemas.microsoft.com/office/infopath/2007/PartnerControls">
-          <TermName>Programming for Big Data CA</TermName>
-          <TermId>11111111-1111-1111-1111-111111111111</TermId>
-        </TermInfo>
-      </Terms>
-    </TaxKeywordTaxHTField>
-    <TaxCatchAll xmlns="5c1b9bb2-1639-4569-abf8-361ff49d18c0">
-      <Value>168</Value>
-      <Value>6</Value>
-      <Value>4</Value>
-      <Value>3</Value>
-      <Value>167</Value>
-      <Value>1</Value>
-    </TaxCatchAll>
-    <k375496e9e1d4cf7b8304db24b3b1dc5 xmlns="5c1b9bb2-1639-4569-abf8-361ff49d18c0">
-      <Terms xmlns="http://schemas.microsoft.com/office/infopath/2007/PartnerControls"/>
-    </k375496e9e1d4cf7b8304db24b3b1dc5>
-    <Doc.No. xmlns="5c1b9bb2-1639-4569-abf8-361ff49d18c0" xsi:nil="true"/>
-    <k0b2f826cebc49b399f646925834cd57 xmlns="5c1b9bb2-1639-4569-abf8-361ff49d18c0">
-      <Terms xmlns="http://schemas.microsoft.com/office/infopath/2007/PartnerControls">
-        <TermInfo xmlns="http://schemas.microsoft.com/office/infopath/2007/PartnerControls">
-          <TermName xmlns="http://schemas.microsoft.com/office/infopath/2007/PartnerControls">No</TermName>
-          <TermId xmlns="http://schemas.microsoft.com/office/infopath/2007/PartnerControls">db5cd7d0-819b-410f-962f-6615d83ad4b0</TermId>
-        </TermInfo>
-      </Terms>
-    </k0b2f826cebc49b399f646925834cd57>
-    <m6282953a1324c7dbf10c941a684715f xmlns="5c1b9bb2-1639-4569-abf8-361ff49d18c0">
-      <Terms xmlns="http://schemas.microsoft.com/office/infopath/2007/PartnerControls"/>
-    </m6282953a1324c7dbf10c941a684715f>
-    <RoutingRuleDescription xmlns="http://schemas.microsoft.com/sharepoint/v3" xsi:nil="true"/>
-    <Location xmlns="http://schemas.microsoft.com/sharepoint/v3/fields" xsi:nil="true"/>
-    <cccaafc1256d40b09cc783bfe22f5c32 xmlns="5c1b9bb2-1639-4569-abf8-361ff49d18c0">
-      <Terms xmlns="http://schemas.microsoft.com/office/infopath/2007/PartnerControls">
-        <TermInfo xmlns="http://schemas.microsoft.com/office/infopath/2007/PartnerControls">
-          <TermName xmlns="http://schemas.microsoft.com/office/infopath/2007/PartnerControls">None</TermName>
-          <TermId xmlns="http://schemas.microsoft.com/office/infopath/2007/PartnerControls">b44969fd-4446-4d2a-b999-3ffbb251ce01</TermId>
-        </TermInfo>
-      </Terms>
-    </cccaafc1256d40b09cc783bfe22f5c32>
-    <Issue xmlns="5c1b9bb2-1639-4569-abf8-361ff49d18c0" xsi:nil="true"/>
-    <_dlc_DocId xmlns="a186bcf1-0ea9-4f9d-97ce-5956c7a58864">2A4JNW5QJPRT-689367291-1191</_dlc_DocId>
-    <_dlc_DocIdUrl xmlns="a186bcf1-0ea9-4f9d-97ce-5956c7a58864">
-      <Url>https://connect/teamshare/IMandT/TeamPrivate/AIInfra/_layouts/DocIdRedir.aspx?ID=2A4JNW5QJPRT-689367291-1191</Url>
-      <Description>2A4JNW5QJPRT-689367291-1191</Description>
-    </_dlc_DocIdUrl>
-    <Document_x0020_Type xmlns="14314bf2-d8ea-460d-9f54-3c374d3d0bc0">Report</Document_x0020_Type>
-    <Project_x0020_Name xmlns="14314bf2-d8ea-460d-9f54-3c374d3d0bc0" xsi:nil="true"/>
-  </documentManagement>
-</p:properties>
-</file>
-
-<file path=customXml/item6.xml><?xml version="1.0" encoding="utf-8"?>
 <ct:contentTypeSchema xmlns:ct="http://schemas.microsoft.com/office/2006/metadata/contentType" xmlns:ma="http://schemas.microsoft.com/office/2006/metadata/properties/metaAttributes" ct:_="" ma:_="" ma:contentTypeName="Word" ma:contentTypeID="0x010100A7E734F647EE7C4F86DAB9A69098C782022400BF6E643B4A341345BD6363F8CE34B5D8" ma:contentTypeVersion="9" ma:contentTypeDescription="" ma:contentTypeScope="" ma:versionID="8c01b84df54c4dedb4075576339ac11a">
   <xsd:schema xmlns:xsd="http://www.w3.org/2001/XMLSchema" xmlns:xs="http://www.w3.org/2001/XMLSchema" xmlns:p="http://schemas.microsoft.com/office/2006/metadata/properties" xmlns:ns1="http://schemas.microsoft.com/sharepoint/v3" xmlns:ns2="http://schemas.microsoft.com/sharepoint/v3/fields" xmlns:ns3="5c1b9bb2-1639-4569-abf8-361ff49d18c0" xmlns:ns4="a186bcf1-0ea9-4f9d-97ce-5956c7a58864" xmlns:ns5="14314bf2-d8ea-460d-9f54-3c374d3d0bc0" targetNamespace="http://schemas.microsoft.com/office/2006/metadata/properties" ma:root="true" ma:fieldsID="836ab43a5a708514794883ee9e678ed3" ns1:_="" ns2:_="" ns3:_="" ns4:_="" ns5:_="">
     <xsd:import namespace="http://schemas.microsoft.com/sharepoint/v3"/>
@@ -11438,20 +11198,75 @@
 </ct:contentTypeSchema>
 </file>
 
+<file path=customXml/item5.xml><?xml version="1.0" encoding="utf-8"?>
+<p:properties xmlns:p="http://schemas.microsoft.com/office/2006/metadata/properties" xmlns:xsi="http://www.w3.org/2001/XMLSchema-instance" xmlns:pc="http://schemas.microsoft.com/office/infopath/2007/PartnerControls">
+  <documentManagement>
+    <TaxKeywordTaxHTField xmlns="5c1b9bb2-1639-4569-abf8-361ff49d18c0">
+      <Terms xmlns="http://schemas.microsoft.com/office/infopath/2007/PartnerControls">
+        <TermInfo xmlns="http://schemas.microsoft.com/office/infopath/2007/PartnerControls">
+          <TermName>Programming for Big Data CA</TermName>
+          <TermId>11111111-1111-1111-1111-111111111111</TermId>
+        </TermInfo>
+      </Terms>
+    </TaxKeywordTaxHTField>
+    <TaxCatchAll xmlns="5c1b9bb2-1639-4569-abf8-361ff49d18c0">
+      <Value>168</Value>
+      <Value>6</Value>
+      <Value>4</Value>
+      <Value>3</Value>
+      <Value>167</Value>
+      <Value>1</Value>
+    </TaxCatchAll>
+    <k375496e9e1d4cf7b8304db24b3b1dc5 xmlns="5c1b9bb2-1639-4569-abf8-361ff49d18c0">
+      <Terms xmlns="http://schemas.microsoft.com/office/infopath/2007/PartnerControls"/>
+    </k375496e9e1d4cf7b8304db24b3b1dc5>
+    <Doc.No. xmlns="5c1b9bb2-1639-4569-abf8-361ff49d18c0" xsi:nil="true"/>
+    <k0b2f826cebc49b399f646925834cd57 xmlns="5c1b9bb2-1639-4569-abf8-361ff49d18c0">
+      <Terms xmlns="http://schemas.microsoft.com/office/infopath/2007/PartnerControls">
+        <TermInfo xmlns="http://schemas.microsoft.com/office/infopath/2007/PartnerControls">
+          <TermName xmlns="http://schemas.microsoft.com/office/infopath/2007/PartnerControls">No</TermName>
+          <TermId xmlns="http://schemas.microsoft.com/office/infopath/2007/PartnerControls">db5cd7d0-819b-410f-962f-6615d83ad4b0</TermId>
+        </TermInfo>
+      </Terms>
+    </k0b2f826cebc49b399f646925834cd57>
+    <m6282953a1324c7dbf10c941a684715f xmlns="5c1b9bb2-1639-4569-abf8-361ff49d18c0">
+      <Terms xmlns="http://schemas.microsoft.com/office/infopath/2007/PartnerControls"/>
+    </m6282953a1324c7dbf10c941a684715f>
+    <RoutingRuleDescription xmlns="http://schemas.microsoft.com/sharepoint/v3" xsi:nil="true"/>
+    <Location xmlns="http://schemas.microsoft.com/sharepoint/v3/fields" xsi:nil="true"/>
+    <cccaafc1256d40b09cc783bfe22f5c32 xmlns="5c1b9bb2-1639-4569-abf8-361ff49d18c0">
+      <Terms xmlns="http://schemas.microsoft.com/office/infopath/2007/PartnerControls">
+        <TermInfo xmlns="http://schemas.microsoft.com/office/infopath/2007/PartnerControls">
+          <TermName xmlns="http://schemas.microsoft.com/office/infopath/2007/PartnerControls">None</TermName>
+          <TermId xmlns="http://schemas.microsoft.com/office/infopath/2007/PartnerControls">b44969fd-4446-4d2a-b999-3ffbb251ce01</TermId>
+        </TermInfo>
+      </Terms>
+    </cccaafc1256d40b09cc783bfe22f5c32>
+    <Issue xmlns="5c1b9bb2-1639-4569-abf8-361ff49d18c0" xsi:nil="true"/>
+    <_dlc_DocId xmlns="a186bcf1-0ea9-4f9d-97ce-5956c7a58864">2A4JNW5QJPRT-689367291-1191</_dlc_DocId>
+    <_dlc_DocIdUrl xmlns="a186bcf1-0ea9-4f9d-97ce-5956c7a58864">
+      <Url>https://connect/teamshare/IMandT/TeamPrivate/AIInfra/_layouts/DocIdRedir.aspx?ID=2A4JNW5QJPRT-689367291-1191</Url>
+      <Description>2A4JNW5QJPRT-689367291-1191</Description>
+    </_dlc_DocIdUrl>
+    <Document_x0020_Type xmlns="14314bf2-d8ea-460d-9f54-3c374d3d0bc0">Report</Document_x0020_Type>
+    <Project_x0020_Name xmlns="14314bf2-d8ea-460d-9f54-3c374d3d0bc0" xsi:nil="true"/>
+  </documentManagement>
+</p:properties>
+</file>
+
+<file path=customXml/item6.xml><?xml version="1.0" encoding="utf-8"?>
+<b:Sources xmlns:b="http://schemas.openxmlformats.org/officeDocument/2006/bibliography" xmlns="http://schemas.openxmlformats.org/officeDocument/2006/bibliography" SelectedStyle="\APA.XSL" StyleName="APA"/>
+</file>
+
 <file path=customXml/item7.xml><?xml version="1.0" encoding="utf-8"?>
 <?mso-contentType ?>
-<customXsn xmlns="http://schemas.microsoft.com/office/2006/metadata/customXsn">
-  <xsnLocation/>
-  <cached>True</cached>
-  <openByDefault>True</openByDefault>
-  <xsnScope/>
-</customXsn>
+<SharedContentType xmlns="Microsoft.SharePoint.Taxonomy.ContentTypeSync" SourceId="1a4ba186-3518-432c-9561-7a0f3424a65e" ContentTypeId="0x010100A7E734F647EE7C4F86DAB9A69098C7820224" PreviousValue="false"/>
 </file>
 
 <file path=customXml/itemProps1.xml><?xml version="1.0" encoding="utf-8"?>
-<ds:datastoreItem xmlns:ds="http://schemas.openxmlformats.org/officeDocument/2006/customXml" ds:itemID="{14D6955C-01AB-4AFA-BA2A-00574732DBE7}">
+<ds:datastoreItem xmlns:ds="http://schemas.openxmlformats.org/officeDocument/2006/customXml" ds:itemID="{46E24F54-4F01-4CC5-BE7A-F5B43C4DFA15}">
   <ds:schemaRefs>
-    <ds:schemaRef ds:uri="http://schemas.microsoft.com/sharepoint/events"/>
+    <ds:schemaRef ds:uri="http://schemas.microsoft.com/office/2006/metadata/customXsn"/>
   </ds:schemaRefs>
 </ds:datastoreItem>
 </file>
@@ -11465,36 +11280,14 @@
 </file>
 
 <file path=customXml/itemProps3.xml><?xml version="1.0" encoding="utf-8"?>
-<ds:datastoreItem xmlns:ds="http://schemas.openxmlformats.org/officeDocument/2006/customXml" ds:itemID="{82EF24C0-F9A1-46DE-9B74-635EECB0D344}">
+<ds:datastoreItem xmlns:ds="http://schemas.openxmlformats.org/officeDocument/2006/customXml" ds:itemID="{14D6955C-01AB-4AFA-BA2A-00574732DBE7}">
   <ds:schemaRefs>
-    <ds:schemaRef ds:uri="Microsoft.SharePoint.Taxonomy.ContentTypeSync"/>
+    <ds:schemaRef ds:uri="http://schemas.microsoft.com/sharepoint/events"/>
   </ds:schemaRefs>
 </ds:datastoreItem>
 </file>
 
 <file path=customXml/itemProps4.xml><?xml version="1.0" encoding="utf-8"?>
-<ds:datastoreItem xmlns:ds="http://schemas.openxmlformats.org/officeDocument/2006/customXml" ds:itemID="{658135BF-D700-4274-B325-E3EA0CB4D125}">
-  <ds:schemaRefs>
-    <ds:schemaRef ds:uri="http://schemas.openxmlformats.org/officeDocument/2006/bibliography"/>
-  </ds:schemaRefs>
-</ds:datastoreItem>
-</file>
-
-<file path=customXml/itemProps5.xml><?xml version="1.0" encoding="utf-8"?>
-<ds:datastoreItem xmlns:ds="http://schemas.openxmlformats.org/officeDocument/2006/customXml" ds:itemID="{D8A62D0C-17AF-45D8-97D2-A7773FB42A74}">
-  <ds:schemaRefs>
-    <ds:schemaRef ds:uri="http://schemas.microsoft.com/office/2006/metadata/properties"/>
-    <ds:schemaRef ds:uri="http://schemas.microsoft.com/office/infopath/2007/PartnerControls"/>
-    <ds:schemaRef ds:uri="5c1b9bb2-1639-4569-abf8-361ff49d18c0"/>
-    <ds:schemaRef ds:uri="http://schemas.microsoft.com/sharepoint/v3"/>
-    <ds:schemaRef ds:uri="http://schemas.microsoft.com/sharepoint/v3/fields"/>
-    <ds:schemaRef ds:uri="a186bcf1-0ea9-4f9d-97ce-5956c7a58864"/>
-    <ds:schemaRef ds:uri="14314bf2-d8ea-460d-9f54-3c374d3d0bc0"/>
-  </ds:schemaRefs>
-</ds:datastoreItem>
-</file>
-
-<file path=customXml/itemProps6.xml><?xml version="1.0" encoding="utf-8"?>
 <ds:datastoreItem xmlns:ds="http://schemas.openxmlformats.org/officeDocument/2006/customXml" ds:itemID="{8E87A96F-618F-45DE-900C-C26A50036DF2}">
   <ds:schemaRefs>
     <ds:schemaRef ds:uri="http://schemas.microsoft.com/office/2006/metadata/contentType"/>
@@ -11516,10 +11309,32 @@
 </ds:datastoreItem>
 </file>
 
+<file path=customXml/itemProps5.xml><?xml version="1.0" encoding="utf-8"?>
+<ds:datastoreItem xmlns:ds="http://schemas.openxmlformats.org/officeDocument/2006/customXml" ds:itemID="{D8A62D0C-17AF-45D8-97D2-A7773FB42A74}">
+  <ds:schemaRefs>
+    <ds:schemaRef ds:uri="http://schemas.microsoft.com/office/2006/metadata/properties"/>
+    <ds:schemaRef ds:uri="http://schemas.microsoft.com/office/infopath/2007/PartnerControls"/>
+    <ds:schemaRef ds:uri="5c1b9bb2-1639-4569-abf8-361ff49d18c0"/>
+    <ds:schemaRef ds:uri="http://schemas.microsoft.com/sharepoint/v3"/>
+    <ds:schemaRef ds:uri="http://schemas.microsoft.com/sharepoint/v3/fields"/>
+    <ds:schemaRef ds:uri="a186bcf1-0ea9-4f9d-97ce-5956c7a58864"/>
+    <ds:schemaRef ds:uri="14314bf2-d8ea-460d-9f54-3c374d3d0bc0"/>
+  </ds:schemaRefs>
+</ds:datastoreItem>
+</file>
+
+<file path=customXml/itemProps6.xml><?xml version="1.0" encoding="utf-8"?>
+<ds:datastoreItem xmlns:ds="http://schemas.openxmlformats.org/officeDocument/2006/customXml" ds:itemID="{658135BF-D700-4274-B325-E3EA0CB4D125}">
+  <ds:schemaRefs>
+    <ds:schemaRef ds:uri="http://schemas.openxmlformats.org/officeDocument/2006/bibliography"/>
+  </ds:schemaRefs>
+</ds:datastoreItem>
+</file>
+
 <file path=customXml/itemProps7.xml><?xml version="1.0" encoding="utf-8"?>
-<ds:datastoreItem xmlns:ds="http://schemas.openxmlformats.org/officeDocument/2006/customXml" ds:itemID="{46E24F54-4F01-4CC5-BE7A-F5B43C4DFA15}">
+<ds:datastoreItem xmlns:ds="http://schemas.openxmlformats.org/officeDocument/2006/customXml" ds:itemID="{82EF24C0-F9A1-46DE-9B74-635EECB0D344}">
   <ds:schemaRefs>
-    <ds:schemaRef ds:uri="http://schemas.microsoft.com/office/2006/metadata/customXsn"/>
+    <ds:schemaRef ds:uri="Microsoft.SharePoint.Taxonomy.ContentTypeSync"/>
   </ds:schemaRefs>
 </ds:datastoreItem>
 </file>
</xml_diff>